<commit_message>
Bugfix wenn keine Änderungen vorgenommen werden, wird der User auch nicht gefragt.
</commit_message>
<xml_diff>
--- a/Lernkartei/Distribution/Dokumentation.docx
+++ b/Lernkartei/Distribution/Dokumentation.docx
@@ -162,10 +162,16 @@
         <w:rPr>
           <w:rFonts w:cstheme="minorHAnsi"/>
           <w:b/>
+          <w:noProof/>
           <w:sz w:val="52"/>
-        </w:rPr>
-      </w:pPr>
-      <w:r>
+          <w:lang w:eastAsia="de-CH"/>
+        </w:rPr>
+      </w:pPr>
+    </w:p>
+    <w:p>
+      <w:pPr>
+        <w:jc w:val="center"/>
+        <w:outlineLvl w:val="0"/>
         <w:rPr>
           <w:rFonts w:cstheme="minorHAnsi"/>
           <w:b/>
@@ -173,52 +179,44 @@
           <w:sz w:val="52"/>
           <w:lang w:eastAsia="de-CH"/>
         </w:rPr>
-        <w:drawing>
-          <wp:inline distT="0" distB="0" distL="0" distR="0">
-            <wp:extent cx="1222138" cy="1485352"/>
-            <wp:effectExtent l="19050" t="0" r="0" b="0"/>
-            <wp:docPr id="29" name="Bild 100" descr="C:\Users\Holderegger.INNOSOLV\Pictures\Home.jpg"/>
-            <wp:cNvGraphicFramePr>
-              <a:graphicFrameLocks xmlns:a="http://schemas.openxmlformats.org/drawingml/2006/main" noChangeAspect="1"/>
-            </wp:cNvGraphicFramePr>
-            <a:graphic xmlns:a="http://schemas.openxmlformats.org/drawingml/2006/main">
-              <a:graphicData uri="http://schemas.openxmlformats.org/drawingml/2006/picture">
-                <pic:pic xmlns:pic="http://schemas.openxmlformats.org/drawingml/2006/picture">
-                  <pic:nvPicPr>
-                    <pic:cNvPr id="0" name="Picture 100" descr="C:\Users\Holderegger.INNOSOLV\Pictures\Home.jpg"/>
-                    <pic:cNvPicPr>
-                      <a:picLocks noChangeAspect="1" noChangeArrowheads="1"/>
-                    </pic:cNvPicPr>
-                  </pic:nvPicPr>
-                  <pic:blipFill>
-                    <a:blip r:embed="rId8" cstate="print"/>
-                    <a:srcRect/>
-                    <a:stretch>
-                      <a:fillRect/>
-                    </a:stretch>
-                  </pic:blipFill>
-                  <pic:spPr bwMode="auto">
-                    <a:xfrm>
-                      <a:off x="0" y="0"/>
-                      <a:ext cx="1224857" cy="1488656"/>
-                    </a:xfrm>
-                    <a:prstGeom prst="rect">
-                      <a:avLst/>
-                    </a:prstGeom>
-                    <a:noFill/>
-                    <a:ln w="9525">
-                      <a:noFill/>
-                      <a:miter lim="800000"/>
-                      <a:headEnd/>
-                      <a:tailEnd/>
-                    </a:ln>
-                  </pic:spPr>
-                </pic:pic>
-              </a:graphicData>
-            </a:graphic>
-          </wp:inline>
-        </w:drawing>
-      </w:r>
+      </w:pPr>
+    </w:p>
+    <w:p>
+      <w:pPr>
+        <w:jc w:val="center"/>
+        <w:outlineLvl w:val="0"/>
+        <w:rPr>
+          <w:rFonts w:cstheme="minorHAnsi"/>
+          <w:b/>
+          <w:noProof/>
+          <w:sz w:val="52"/>
+          <w:lang w:eastAsia="de-CH"/>
+        </w:rPr>
+      </w:pPr>
+    </w:p>
+    <w:p>
+      <w:pPr>
+        <w:jc w:val="center"/>
+        <w:outlineLvl w:val="0"/>
+        <w:rPr>
+          <w:rFonts w:cstheme="minorHAnsi"/>
+          <w:b/>
+          <w:noProof/>
+          <w:sz w:val="52"/>
+          <w:lang w:eastAsia="de-CH"/>
+        </w:rPr>
+      </w:pPr>
+    </w:p>
+    <w:p>
+      <w:pPr>
+        <w:jc w:val="center"/>
+        <w:outlineLvl w:val="0"/>
+        <w:rPr>
+          <w:rFonts w:cstheme="minorHAnsi"/>
+          <w:b/>
+          <w:sz w:val="52"/>
+        </w:rPr>
+      </w:pPr>
     </w:p>
     <w:p>
       <w:pPr>
@@ -999,7 +997,7 @@
                     </pic:cNvPicPr>
                   </pic:nvPicPr>
                   <pic:blipFill>
-                    <a:blip r:embed="rId9" cstate="print"/>
+                    <a:blip r:embed="rId8" cstate="print"/>
                     <a:srcRect/>
                     <a:stretch>
                       <a:fillRect/>
@@ -1145,7 +1143,7 @@
                     </pic:cNvPicPr>
                   </pic:nvPicPr>
                   <pic:blipFill>
-                    <a:blip r:embed="rId10" cstate="print"/>
+                    <a:blip r:embed="rId9" cstate="print"/>
                     <a:srcRect/>
                     <a:stretch>
                       <a:fillRect/>
@@ -1282,7 +1280,7 @@
                     </pic:cNvPicPr>
                   </pic:nvPicPr>
                   <pic:blipFill>
-                    <a:blip r:embed="rId11" cstate="print"/>
+                    <a:blip r:embed="rId10" cstate="print"/>
                     <a:srcRect/>
                     <a:stretch>
                       <a:fillRect/>
@@ -1690,7 +1688,7 @@
         <w:rPr>
           <w:noProof/>
         </w:rPr>
-        <w:instrText xml:space="preserve"> PAGEREF _Toc414283469 \h </w:instrText>
+        <w:instrText xml:space="preserve"> PAGEREF _Toc414284282 \h </w:instrText>
       </w:r>
       <w:r>
         <w:rPr>
@@ -1751,7 +1749,7 @@
         <w:fldChar w:fldCharType="begin"/>
       </w:r>
       <w:r>
-        <w:instrText xml:space="preserve"> PAGEREF _Toc414283470 \h </w:instrText>
+        <w:instrText xml:space="preserve"> PAGEREF _Toc414284283 \h </w:instrText>
       </w:r>
       <w:r>
         <w:fldChar w:fldCharType="separate"/>
@@ -1798,7 +1796,7 @@
         <w:fldChar w:fldCharType="begin"/>
       </w:r>
       <w:r>
-        <w:instrText xml:space="preserve"> PAGEREF _Toc414283471 \h </w:instrText>
+        <w:instrText xml:space="preserve"> PAGEREF _Toc414284284 \h </w:instrText>
       </w:r>
       <w:r>
         <w:fldChar w:fldCharType="separate"/>
@@ -1863,7 +1861,7 @@
         <w:rPr>
           <w:noProof/>
         </w:rPr>
-        <w:instrText xml:space="preserve"> PAGEREF _Toc414283472 \h </w:instrText>
+        <w:instrText xml:space="preserve"> PAGEREF _Toc414284285 \h </w:instrText>
       </w:r>
       <w:r>
         <w:rPr>
@@ -1921,7 +1919,7 @@
         <w:fldChar w:fldCharType="begin"/>
       </w:r>
       <w:r>
-        <w:instrText xml:space="preserve"> PAGEREF _Toc414283473 \h </w:instrText>
+        <w:instrText xml:space="preserve"> PAGEREF _Toc414284286 \h </w:instrText>
       </w:r>
       <w:r>
         <w:fldChar w:fldCharType="separate"/>
@@ -1982,7 +1980,7 @@
         <w:rPr>
           <w:noProof/>
         </w:rPr>
-        <w:instrText xml:space="preserve"> PAGEREF _Toc414283474 \h </w:instrText>
+        <w:instrText xml:space="preserve"> PAGEREF _Toc414284287 \h </w:instrText>
       </w:r>
       <w:r>
         <w:rPr>
@@ -2057,7 +2055,7 @@
         <w:rPr>
           <w:noProof/>
         </w:rPr>
-        <w:instrText xml:space="preserve"> PAGEREF _Toc414283475 \h </w:instrText>
+        <w:instrText xml:space="preserve"> PAGEREF _Toc414284288 \h </w:instrText>
       </w:r>
       <w:r>
         <w:rPr>
@@ -2132,7 +2130,7 @@
         <w:rPr>
           <w:noProof/>
         </w:rPr>
-        <w:instrText xml:space="preserve"> PAGEREF _Toc414283476 \h </w:instrText>
+        <w:instrText xml:space="preserve"> PAGEREF _Toc414284289 \h </w:instrText>
       </w:r>
       <w:r>
         <w:rPr>
@@ -2190,7 +2188,7 @@
         <w:fldChar w:fldCharType="begin"/>
       </w:r>
       <w:r>
-        <w:instrText xml:space="preserve"> PAGEREF _Toc414283477 \h </w:instrText>
+        <w:instrText xml:space="preserve"> PAGEREF _Toc414284290 \h </w:instrText>
       </w:r>
       <w:r>
         <w:fldChar w:fldCharType="separate"/>
@@ -2234,7 +2232,7 @@
         <w:fldChar w:fldCharType="begin"/>
       </w:r>
       <w:r>
-        <w:instrText xml:space="preserve"> PAGEREF _Toc414283478 \h </w:instrText>
+        <w:instrText xml:space="preserve"> PAGEREF _Toc414284291 \h </w:instrText>
       </w:r>
       <w:r>
         <w:fldChar w:fldCharType="separate"/>
@@ -2295,7 +2293,7 @@
         <w:rPr>
           <w:noProof/>
         </w:rPr>
-        <w:instrText xml:space="preserve"> PAGEREF _Toc414283479 \h </w:instrText>
+        <w:instrText xml:space="preserve"> PAGEREF _Toc414284292 \h </w:instrText>
       </w:r>
       <w:r>
         <w:rPr>
@@ -2352,7 +2350,7 @@
         <w:rPr>
           <w:noProof/>
         </w:rPr>
-        <w:t>Detaillierte Funktionen</w:t>
+        <w:t>Geschäftsprozesse im Detail</w:t>
       </w:r>
       <w:r>
         <w:rPr>
@@ -2370,7 +2368,7 @@
         <w:rPr>
           <w:noProof/>
         </w:rPr>
-        <w:instrText xml:space="preserve"> PAGEREF _Toc414283480 \h </w:instrText>
+        <w:instrText xml:space="preserve"> PAGEREF _Toc414284293 \h </w:instrText>
       </w:r>
       <w:r>
         <w:rPr>
@@ -2449,7 +2447,7 @@
         <w:rPr>
           <w:noProof/>
         </w:rPr>
-        <w:instrText xml:space="preserve"> PAGEREF _Toc414283481 \h </w:instrText>
+        <w:instrText xml:space="preserve"> PAGEREF _Toc414284294 \h </w:instrText>
       </w:r>
       <w:r>
         <w:rPr>
@@ -2507,7 +2505,7 @@
         <w:fldChar w:fldCharType="begin"/>
       </w:r>
       <w:r>
-        <w:instrText xml:space="preserve"> PAGEREF _Toc414283482 \h </w:instrText>
+        <w:instrText xml:space="preserve"> PAGEREF _Toc414284295 \h </w:instrText>
       </w:r>
       <w:r>
         <w:fldChar w:fldCharType="separate"/>
@@ -2551,7 +2549,7 @@
         <w:fldChar w:fldCharType="begin"/>
       </w:r>
       <w:r>
-        <w:instrText xml:space="preserve"> PAGEREF _Toc414283483 \h </w:instrText>
+        <w:instrText xml:space="preserve"> PAGEREF _Toc414284296 \h </w:instrText>
       </w:r>
       <w:r>
         <w:fldChar w:fldCharType="separate"/>
@@ -2595,7 +2593,7 @@
         <w:fldChar w:fldCharType="begin"/>
       </w:r>
       <w:r>
-        <w:instrText xml:space="preserve"> PAGEREF _Toc414283484 \h </w:instrText>
+        <w:instrText xml:space="preserve"> PAGEREF _Toc414284297 \h </w:instrText>
       </w:r>
       <w:r>
         <w:fldChar w:fldCharType="separate"/>
@@ -2639,7 +2637,7 @@
         <w:fldChar w:fldCharType="begin"/>
       </w:r>
       <w:r>
-        <w:instrText xml:space="preserve"> PAGEREF _Toc414283485 \h </w:instrText>
+        <w:instrText xml:space="preserve"> PAGEREF _Toc414284298 \h </w:instrText>
       </w:r>
       <w:r>
         <w:fldChar w:fldCharType="separate"/>
@@ -2700,7 +2698,7 @@
         <w:rPr>
           <w:noProof/>
         </w:rPr>
-        <w:instrText xml:space="preserve"> PAGEREF _Toc414283486 \h </w:instrText>
+        <w:instrText xml:space="preserve"> PAGEREF _Toc414284299 \h </w:instrText>
       </w:r>
       <w:r>
         <w:rPr>
@@ -2779,7 +2777,7 @@
         <w:rPr>
           <w:noProof/>
         </w:rPr>
-        <w:instrText xml:space="preserve"> PAGEREF _Toc414283487 \h </w:instrText>
+        <w:instrText xml:space="preserve"> PAGEREF _Toc414284300 \h </w:instrText>
       </w:r>
       <w:r>
         <w:rPr>
@@ -2854,7 +2852,7 @@
         <w:rPr>
           <w:noProof/>
         </w:rPr>
-        <w:instrText xml:space="preserve"> PAGEREF _Toc414283488 \h </w:instrText>
+        <w:instrText xml:space="preserve"> PAGEREF _Toc414284301 \h </w:instrText>
       </w:r>
       <w:r>
         <w:rPr>
@@ -2933,7 +2931,7 @@
         <w:rPr>
           <w:noProof/>
         </w:rPr>
-        <w:instrText xml:space="preserve"> PAGEREF _Toc414283489 \h </w:instrText>
+        <w:instrText xml:space="preserve"> PAGEREF _Toc414284302 \h </w:instrText>
       </w:r>
       <w:r>
         <w:rPr>
@@ -2994,7 +2992,7 @@
         <w:fldChar w:fldCharType="begin"/>
       </w:r>
       <w:r>
-        <w:instrText xml:space="preserve"> PAGEREF _Toc414283490 \h </w:instrText>
+        <w:instrText xml:space="preserve"> PAGEREF _Toc414284303 \h </w:instrText>
       </w:r>
       <w:r>
         <w:fldChar w:fldCharType="separate"/>
@@ -3056,7 +3054,7 @@
         <w:rPr>
           <w:noProof/>
         </w:rPr>
-        <w:instrText xml:space="preserve"> PAGEREF _Toc414283491 \h </w:instrText>
+        <w:instrText xml:space="preserve"> PAGEREF _Toc414284304 \h </w:instrText>
       </w:r>
       <w:r>
         <w:rPr>
@@ -3132,7 +3130,7 @@
         <w:rPr>
           <w:noProof/>
         </w:rPr>
-        <w:instrText xml:space="preserve"> PAGEREF _Toc414283492 \h </w:instrText>
+        <w:instrText xml:space="preserve"> PAGEREF _Toc414284305 \h </w:instrText>
       </w:r>
       <w:r>
         <w:rPr>
@@ -3190,7 +3188,7 @@
         <w:fldChar w:fldCharType="begin"/>
       </w:r>
       <w:r>
-        <w:instrText xml:space="preserve"> PAGEREF _Toc414283493 \h </w:instrText>
+        <w:instrText xml:space="preserve"> PAGEREF _Toc414284306 \h </w:instrText>
       </w:r>
       <w:r>
         <w:fldChar w:fldCharType="separate"/>
@@ -3234,7 +3232,7 @@
         <w:fldChar w:fldCharType="begin"/>
       </w:r>
       <w:r>
-        <w:instrText xml:space="preserve"> PAGEREF _Toc414283494 \h </w:instrText>
+        <w:instrText xml:space="preserve"> PAGEREF _Toc414284307 \h </w:instrText>
       </w:r>
       <w:r>
         <w:fldChar w:fldCharType="separate"/>
@@ -3295,7 +3293,7 @@
         <w:rPr>
           <w:noProof/>
         </w:rPr>
-        <w:instrText xml:space="preserve"> PAGEREF _Toc414283495 \h </w:instrText>
+        <w:instrText xml:space="preserve"> PAGEREF _Toc414284308 \h </w:instrText>
       </w:r>
       <w:r>
         <w:rPr>
@@ -3370,7 +3368,7 @@
         <w:rPr>
           <w:noProof/>
         </w:rPr>
-        <w:instrText xml:space="preserve"> PAGEREF _Toc414283496 \h </w:instrText>
+        <w:instrText xml:space="preserve"> PAGEREF _Toc414284309 \h </w:instrText>
       </w:r>
       <w:r>
         <w:rPr>
@@ -3445,7 +3443,7 @@
         <w:rPr>
           <w:noProof/>
         </w:rPr>
-        <w:instrText xml:space="preserve"> PAGEREF _Toc414283497 \h </w:instrText>
+        <w:instrText xml:space="preserve"> PAGEREF _Toc414284310 \h </w:instrText>
       </w:r>
       <w:r>
         <w:rPr>
@@ -3524,7 +3522,7 @@
         <w:rPr>
           <w:noProof/>
         </w:rPr>
-        <w:instrText xml:space="preserve"> PAGEREF _Toc414283498 \h </w:instrText>
+        <w:instrText xml:space="preserve"> PAGEREF _Toc414284311 \h </w:instrText>
       </w:r>
       <w:r>
         <w:rPr>
@@ -3582,7 +3580,7 @@
         <w:fldChar w:fldCharType="begin"/>
       </w:r>
       <w:r>
-        <w:instrText xml:space="preserve"> PAGEREF _Toc414283499 \h </w:instrText>
+        <w:instrText xml:space="preserve"> PAGEREF _Toc414284312 \h </w:instrText>
       </w:r>
       <w:r>
         <w:fldChar w:fldCharType="separate"/>
@@ -3626,7 +3624,7 @@
         <w:fldChar w:fldCharType="begin"/>
       </w:r>
       <w:r>
-        <w:instrText xml:space="preserve"> PAGEREF _Toc414283500 \h </w:instrText>
+        <w:instrText xml:space="preserve"> PAGEREF _Toc414284313 \h </w:instrText>
       </w:r>
       <w:r>
         <w:fldChar w:fldCharType="separate"/>
@@ -3691,7 +3689,7 @@
         <w:rPr>
           <w:noProof/>
         </w:rPr>
-        <w:instrText xml:space="preserve"> PAGEREF _Toc414283501 \h </w:instrText>
+        <w:instrText xml:space="preserve"> PAGEREF _Toc414284314 \h </w:instrText>
       </w:r>
       <w:r>
         <w:rPr>
@@ -3749,7 +3747,7 @@
         <w:fldChar w:fldCharType="begin"/>
       </w:r>
       <w:r>
-        <w:instrText xml:space="preserve"> PAGEREF _Toc414283502 \h </w:instrText>
+        <w:instrText xml:space="preserve"> PAGEREF _Toc414284315 \h </w:instrText>
       </w:r>
       <w:r>
         <w:fldChar w:fldCharType="separate"/>
@@ -3787,7 +3785,7 @@
       <w:pPr>
         <w:pStyle w:val="berschrift1"/>
       </w:pPr>
-      <w:bookmarkStart w:id="0" w:name="_Toc414283469"/>
+      <w:bookmarkStart w:id="0" w:name="_Toc414284282"/>
       <w:r>
         <w:lastRenderedPageBreak/>
         <w:t>Einleitung</w:t>
@@ -3809,7 +3807,7 @@
         <w:ind w:left="709" w:hanging="709"/>
       </w:pPr>
       <w:bookmarkStart w:id="1" w:name="_Toc1"/>
-      <w:bookmarkStart w:id="2" w:name="_Toc414283470"/>
+      <w:bookmarkStart w:id="2" w:name="_Toc414284283"/>
       <w:bookmarkEnd w:id="1"/>
       <w:r>
         <w:rPr>
@@ -3842,7 +3840,7 @@
         <w:ind w:left="709" w:hanging="709"/>
       </w:pPr>
       <w:bookmarkStart w:id="3" w:name="_Toc2"/>
-      <w:bookmarkStart w:id="4" w:name="_Toc414283471"/>
+      <w:bookmarkStart w:id="4" w:name="_Toc414284284"/>
       <w:bookmarkEnd w:id="3"/>
       <w:r>
         <w:rPr>
@@ -3877,7 +3875,7 @@
       <w:pPr>
         <w:pStyle w:val="berschrift1"/>
       </w:pPr>
-      <w:bookmarkStart w:id="5" w:name="_Toc414283472"/>
+      <w:bookmarkStart w:id="5" w:name="_Toc414284285"/>
       <w:r>
         <w:lastRenderedPageBreak/>
         <w:t>Analyse</w:t>
@@ -3888,7 +3886,7 @@
       <w:pPr>
         <w:pStyle w:val="berschrift2"/>
       </w:pPr>
-      <w:bookmarkStart w:id="6" w:name="_Toc414283473"/>
+      <w:bookmarkStart w:id="6" w:name="_Toc414284286"/>
       <w:r>
         <w:t>Muss-Kriterien</w:t>
       </w:r>
@@ -3898,7 +3896,7 @@
       <w:pPr>
         <w:pStyle w:val="berschrift3"/>
       </w:pPr>
-      <w:bookmarkStart w:id="7" w:name="_Toc414283474"/>
+      <w:bookmarkStart w:id="7" w:name="_Toc414284287"/>
       <w:r>
         <w:t>Funktionalität</w:t>
       </w:r>
@@ -4520,7 +4518,7 @@
       <w:pPr>
         <w:pStyle w:val="berschrift3"/>
       </w:pPr>
-      <w:bookmarkStart w:id="9" w:name="_Toc414283475"/>
+      <w:bookmarkStart w:id="9" w:name="_Toc414284288"/>
       <w:r>
         <w:t>Benutzeroberfläche</w:t>
       </w:r>
@@ -4980,7 +4978,7 @@
         <w:pStyle w:val="berschrift3"/>
       </w:pPr>
       <w:bookmarkStart w:id="10" w:name="_Toc6"/>
-      <w:bookmarkStart w:id="11" w:name="_Toc414283476"/>
+      <w:bookmarkStart w:id="11" w:name="_Toc414284289"/>
       <w:bookmarkEnd w:id="10"/>
       <w:r>
         <w:lastRenderedPageBreak/>
@@ -5281,7 +5279,7 @@
         <w:pStyle w:val="berschrift2"/>
       </w:pPr>
       <w:bookmarkStart w:id="12" w:name="_Toc7"/>
-      <w:bookmarkStart w:id="13" w:name="_Toc414283477"/>
+      <w:bookmarkStart w:id="13" w:name="_Toc414284290"/>
       <w:bookmarkEnd w:id="12"/>
       <w:r>
         <w:t>Abgrenzungskriterien</w:t>
@@ -6276,7 +6274,7 @@
         <w:pStyle w:val="berschrift2"/>
       </w:pPr>
       <w:bookmarkStart w:id="14" w:name="_Toc11"/>
-      <w:bookmarkStart w:id="15" w:name="_Toc414283478"/>
+      <w:bookmarkStart w:id="15" w:name="_Toc414284291"/>
       <w:proofErr w:type="spellStart"/>
       <w:r>
         <w:lastRenderedPageBreak/>
@@ -6301,7 +6299,7 @@
       <w:pPr>
         <w:pStyle w:val="berschrift3"/>
       </w:pPr>
-      <w:bookmarkStart w:id="16" w:name="_Toc414283479"/>
+      <w:bookmarkStart w:id="16" w:name="_Toc414284292"/>
       <w:r>
         <w:t>Übersicht</w:t>
       </w:r>
@@ -7244,7 +7242,7 @@
         <w:pStyle w:val="berschrift3"/>
       </w:pPr>
       <w:bookmarkStart w:id="17" w:name="_Toc13"/>
-      <w:bookmarkStart w:id="18" w:name="_Toc414283480"/>
+      <w:bookmarkStart w:id="18" w:name="_Toc414284293"/>
       <w:bookmarkEnd w:id="17"/>
       <w:r>
         <w:t>Geschäftsprozesse im Detail</w:t>
@@ -7307,6 +7305,7 @@
           <w:p>
             <w:pPr>
               <w:pStyle w:val="berschrift4"/>
+              <w:outlineLvl w:val="3"/>
             </w:pPr>
             <w:r>
               <w:t>P1 – Student wählt Menüsprache</w:t>
@@ -7691,13 +7690,8 @@
           </w:p>
           <w:p>
             <w:r>
-              <w:t>F</w:t>
-            </w:r>
-            <w:proofErr w:type="spellStart"/>
-            <w:r>
-              <w:t>ranzösisch</w:t>
-            </w:r>
-            <w:proofErr w:type="spellEnd"/>
+              <w:t>Französisch</w:t>
+            </w:r>
           </w:p>
           <w:p>
             <w:r>
@@ -7768,6 +7762,7 @@
           <w:p>
             <w:pPr>
               <w:pStyle w:val="berschrift4"/>
+              <w:outlineLvl w:val="3"/>
             </w:pPr>
             <w:r>
               <w:t>P2 – Karte bearbeiten</w:t>
@@ -8192,6 +8187,7 @@
           <w:p>
             <w:pPr>
               <w:pStyle w:val="berschrift4"/>
+              <w:outlineLvl w:val="3"/>
             </w:pPr>
             <w:r>
               <w:t>P3 – Neue Karte erstellen</w:t>
@@ -8616,6 +8612,7 @@
           <w:p>
             <w:pPr>
               <w:pStyle w:val="berschrift4"/>
+              <w:outlineLvl w:val="3"/>
             </w:pPr>
             <w:r>
               <w:t>P4 – Karteikarte auswählen</w:t>
@@ -9036,6 +9033,7 @@
           <w:p>
             <w:pPr>
               <w:pStyle w:val="berschrift4"/>
+              <w:outlineLvl w:val="3"/>
             </w:pPr>
             <w:r>
               <w:t>P5 – Karteikarte bearbeiten</w:t>
@@ -9463,6 +9461,7 @@
           <w:p>
             <w:pPr>
               <w:pStyle w:val="berschrift4"/>
+              <w:outlineLvl w:val="3"/>
             </w:pPr>
             <w:r>
               <w:t>P6 – Karte löschen</w:t>
@@ -9879,6 +9878,7 @@
           <w:p>
             <w:pPr>
               <w:pStyle w:val="berschrift4"/>
+              <w:outlineLvl w:val="3"/>
             </w:pPr>
             <w:r>
               <w:t>P7 – Karten importieren</w:t>
@@ -10344,6 +10344,7 @@
           <w:p>
             <w:pPr>
               <w:pStyle w:val="berschrift4"/>
+              <w:outlineLvl w:val="3"/>
             </w:pPr>
             <w:r>
               <w:t xml:space="preserve">P8- </w:t>
@@ -10801,6 +10802,7 @@
           <w:p>
             <w:pPr>
               <w:pStyle w:val="berschrift4"/>
+              <w:outlineLvl w:val="3"/>
             </w:pPr>
             <w:r>
               <w:t>P9 – Lernen starten</w:t>
@@ -11220,6 +11222,7 @@
           <w:p>
             <w:pPr>
               <w:pStyle w:val="berschrift4"/>
+              <w:outlineLvl w:val="3"/>
             </w:pPr>
             <w:r>
               <w:t>P10 – Student wählt Fach</w:t>
@@ -11644,6 +11647,7 @@
           <w:p>
             <w:pPr>
               <w:pStyle w:val="berschrift4"/>
+              <w:outlineLvl w:val="3"/>
             </w:pPr>
             <w:r>
               <w:t>P11 – Rückseite anzeigen</w:t>
@@ -12063,6 +12067,7 @@
           <w:p>
             <w:pPr>
               <w:pStyle w:val="berschrift4"/>
+              <w:outlineLvl w:val="3"/>
             </w:pPr>
             <w:r>
               <w:t>P12 – Student beantworte Frage korrekt</w:t>
@@ -12487,6 +12492,7 @@
           <w:p>
             <w:pPr>
               <w:pStyle w:val="berschrift4"/>
+              <w:outlineLvl w:val="3"/>
             </w:pPr>
             <w:r>
               <w:t>P13- Student beantworte Frage falsch</w:t>
@@ -12903,6 +12909,7 @@
           <w:p>
             <w:pPr>
               <w:pStyle w:val="berschrift4"/>
+              <w:outlineLvl w:val="3"/>
             </w:pPr>
             <w:r>
               <w:lastRenderedPageBreak/>
@@ -13340,6 +13347,7 @@
           <w:p>
             <w:pPr>
               <w:pStyle w:val="berschrift4"/>
+              <w:outlineLvl w:val="3"/>
             </w:pPr>
             <w:r>
               <w:t>P15: Beenden ohne zu speichern</w:t>
@@ -13727,7 +13735,7 @@
         <w:pStyle w:val="berschrift1"/>
       </w:pPr>
       <w:bookmarkStart w:id="19" w:name="_Toc8"/>
-      <w:bookmarkStart w:id="20" w:name="_Toc414283481"/>
+      <w:bookmarkStart w:id="20" w:name="_Toc414284294"/>
       <w:bookmarkEnd w:id="19"/>
       <w:r>
         <w:lastRenderedPageBreak/>
@@ -13739,7 +13747,7 @@
       <w:pPr>
         <w:pStyle w:val="berschrift2"/>
       </w:pPr>
-      <w:bookmarkStart w:id="21" w:name="_Toc414283482"/>
+      <w:bookmarkStart w:id="21" w:name="_Toc414284295"/>
       <w:r>
         <w:t>Erster GUI Entwurf</w:t>
       </w:r>
@@ -13790,7 +13798,7 @@
                     </pic:cNvPicPr>
                   </pic:nvPicPr>
                   <pic:blipFill>
-                    <a:blip r:embed="rId12" cstate="print">
+                    <a:blip r:embed="rId11" cstate="print">
                       <a:extLst>
                         <a:ext uri="{28A0092B-C50C-407E-A947-70E740481C1C}">
                           <a14:useLocalDpi xmlns:a14="http://schemas.microsoft.com/office/drawing/2010/main" val="0"/>
@@ -13833,8 +13841,22 @@
       <w:pPr>
         <w:pStyle w:val="berschrift2"/>
       </w:pPr>
-      <w:bookmarkStart w:id="22" w:name="_Toc414283483"/>
-      <w:r>
+      <w:r>
+        <w:t>Aufbau der grafischen Benutzeroberfläche</w:t>
+      </w:r>
+    </w:p>
+    <w:p>
+      <w:pPr>
+        <w:pStyle w:val="Absatz"/>
+      </w:pPr>
+    </w:p>
+    <w:p>
+      <w:pPr>
+        <w:pStyle w:val="berschrift2"/>
+      </w:pPr>
+      <w:bookmarkStart w:id="22" w:name="_Toc414284296"/>
+      <w:r>
+        <w:lastRenderedPageBreak/>
         <w:t>Anwendungsfalldiagramm</w:t>
       </w:r>
       <w:bookmarkEnd w:id="22"/>
@@ -13854,18 +13876,16 @@
       <w:pPr>
         <w:pStyle w:val="Absatz"/>
       </w:pPr>
-      <w:bookmarkStart w:id="23" w:name="_GoBack"/>
       <w:r>
         <w:rPr>
           <w:noProof/>
           <w:lang w:eastAsia="de-CH"/>
         </w:rPr>
-        <w:lastRenderedPageBreak/>
         <w:drawing>
-          <wp:inline distT="0" distB="0" distL="0" distR="0" wp14:anchorId="28E54B20" wp14:editId="7F7FDED8">
-            <wp:extent cx="5750560" cy="4876800"/>
-            <wp:effectExtent l="0" t="0" r="2540" b="0"/>
-            <wp:docPr id="6" name="Picture"/>
+          <wp:inline distT="0" distB="0" distL="0" distR="0">
+            <wp:extent cx="6134735" cy="5267960"/>
+            <wp:effectExtent l="0" t="0" r="0" b="8890"/>
+            <wp:docPr id="2" name="Grafik 2" descr="C:\Users\Ruel\AppData\Local\Microsoft\Windows\INetCache\Content.Word\Anwendungsfalldiagramm.png"/>
             <wp:cNvGraphicFramePr>
               <a:graphicFrameLocks xmlns:a="http://schemas.openxmlformats.org/drawingml/2006/main" noChangeAspect="1"/>
             </wp:cNvGraphicFramePr>
@@ -13873,19 +13893,20 @@
               <a:graphicData uri="http://schemas.openxmlformats.org/drawingml/2006/picture">
                 <pic:pic xmlns:pic="http://schemas.openxmlformats.org/drawingml/2006/picture">
                   <pic:nvPicPr>
-                    <pic:cNvPr id="6" name="Picture"/>
+                    <pic:cNvPr id="0" name="Picture 3" descr="C:\Users\Ruel\AppData\Local\Microsoft\Windows\INetCache\Content.Word\Anwendungsfalldiagramm.png"/>
                     <pic:cNvPicPr>
                       <a:picLocks noChangeAspect="1" noChangeArrowheads="1"/>
                     </pic:cNvPicPr>
                   </pic:nvPicPr>
                   <pic:blipFill>
-                    <a:blip r:embed="rId13">
+                    <a:blip r:embed="rId12">
                       <a:extLst>
                         <a:ext uri="{28A0092B-C50C-407E-A947-70E740481C1C}">
                           <a14:useLocalDpi xmlns:a14="http://schemas.microsoft.com/office/drawing/2010/main" val="0"/>
                         </a:ext>
                       </a:extLst>
                     </a:blip>
+                    <a:srcRect/>
                     <a:stretch>
                       <a:fillRect/>
                     </a:stretch>
@@ -13893,17 +13914,14 @@
                   <pic:spPr bwMode="auto">
                     <a:xfrm>
                       <a:off x="0" y="0"/>
-                      <a:ext cx="5750560" cy="4876800"/>
+                      <a:ext cx="6134735" cy="5267960"/>
                     </a:xfrm>
                     <a:prstGeom prst="rect">
                       <a:avLst/>
                     </a:prstGeom>
                     <a:noFill/>
-                    <a:ln w="9525">
+                    <a:ln>
                       <a:noFill/>
-                      <a:miter lim="800000"/>
-                      <a:headEnd/>
-                      <a:tailEnd/>
                     </a:ln>
                   </pic:spPr>
                 </pic:pic>
@@ -13912,33 +13930,40 @@
           </wp:inline>
         </w:drawing>
       </w:r>
+    </w:p>
+    <w:p>
+      <w:pPr>
+        <w:pStyle w:val="Absatz"/>
+      </w:pPr>
+    </w:p>
+    <w:p>
+      <w:pPr>
+        <w:pStyle w:val="berschrift2"/>
+      </w:pPr>
+      <w:bookmarkStart w:id="23" w:name="_Toc414284297"/>
+      <w:r>
+        <w:t>Klassendiagramm</w:t>
+      </w:r>
       <w:bookmarkEnd w:id="23"/>
     </w:p>
     <w:p>
       <w:pPr>
         <w:pStyle w:val="Absatz"/>
       </w:pPr>
+      <w:r>
+        <w:t>Nach der Fertigstellung des Projektes zeigen sich die implementierten Klassen wie folgt:</w:t>
+      </w:r>
     </w:p>
     <w:p>
       <w:pPr>
-        <w:pStyle w:val="berschrift2"/>
-      </w:pPr>
-      <w:bookmarkStart w:id="24" w:name="_Toc414283484"/>
-      <w:r>
+        <w:pStyle w:val="Absatz"/>
+      </w:pPr>
+      <w:r>
+        <w:rPr>
+          <w:noProof/>
+          <w:lang w:eastAsia="de-CH"/>
+        </w:rPr>
         <w:lastRenderedPageBreak/>
-        <w:t>Klassendiagramm</w:t>
-      </w:r>
-      <w:bookmarkEnd w:id="24"/>
-    </w:p>
-    <w:p>
-      <w:pPr>
-        <w:pStyle w:val="Absatz"/>
-      </w:pPr>
-      <w:r>
-        <w:rPr>
-          <w:noProof/>
-          <w:lang w:eastAsia="de-CH"/>
-        </w:rPr>
         <w:drawing>
           <wp:inline distT="0" distB="0" distL="0" distR="0">
             <wp:extent cx="6425644" cy="8029575"/>
@@ -13957,7 +13982,7 @@
                     </pic:cNvPicPr>
                   </pic:nvPicPr>
                   <pic:blipFill>
-                    <a:blip r:embed="rId14" cstate="print">
+                    <a:blip r:embed="rId13" cstate="print">
                       <a:extLst>
                         <a:ext uri="{28A0092B-C50C-407E-A947-70E740481C1C}">
                           <a14:useLocalDpi xmlns:a14="http://schemas.microsoft.com/office/drawing/2010/main" val="0"/>
@@ -13995,35 +14020,36 @@
       <w:pPr>
         <w:pStyle w:val="berschrift2"/>
       </w:pPr>
-      <w:bookmarkStart w:id="25" w:name="_Toc414283485"/>
+      <w:bookmarkStart w:id="24" w:name="_Toc414284298"/>
       <w:r>
         <w:lastRenderedPageBreak/>
         <w:t>Arbeit als Gruppe</w:t>
       </w:r>
-      <w:bookmarkEnd w:id="25"/>
+      <w:bookmarkEnd w:id="24"/>
     </w:p>
     <w:p>
       <w:pPr>
         <w:pStyle w:val="berschrift3"/>
       </w:pPr>
-      <w:bookmarkStart w:id="26" w:name="_Toc9"/>
-      <w:bookmarkStart w:id="27" w:name="_Toc10"/>
-      <w:bookmarkStart w:id="28" w:name="_Toc414283486"/>
+      <w:bookmarkStart w:id="25" w:name="_Toc9"/>
+      <w:bookmarkStart w:id="26" w:name="_Toc10"/>
+      <w:bookmarkStart w:id="27" w:name="_Toc414284299"/>
       <w:r>
         <w:t>Parallelitä</w:t>
       </w:r>
-      <w:bookmarkEnd w:id="26"/>
+      <w:bookmarkEnd w:id="25"/>
       <w:r>
         <w:t>t</w:t>
       </w:r>
-      <w:bookmarkEnd w:id="28"/>
+      <w:bookmarkEnd w:id="27"/>
     </w:p>
     <w:p>
       <w:pPr>
         <w:pStyle w:val="berschrift3"/>
-        <w:tabs>
-          <w:tab w:val="left" w:pos="709"/>
-        </w:tabs>
+        <w:numPr>
+          <w:ilvl w:val="0"/>
+          <w:numId w:val="0"/>
+        </w:numPr>
         <w:rPr>
           <w:b w:val="0"/>
           <w:bCs/>
@@ -14031,7 +14057,7 @@
           <w:sz w:val="20"/>
         </w:rPr>
       </w:pPr>
-      <w:bookmarkStart w:id="29" w:name="_Toc414283487"/>
+      <w:bookmarkStart w:id="28" w:name="_Toc414284300"/>
       <w:r>
         <w:rPr>
           <w:b w:val="0"/>
@@ -14059,28 +14085,29 @@
         </w:rPr>
         <w:t>herausstellte haben sich Pakete überschnitten, weshalb wir die Aufgabenteilung anpassen mussten</w:t>
       </w:r>
+      <w:bookmarkEnd w:id="28"/>
+    </w:p>
+    <w:p>
+      <w:pPr>
+        <w:pStyle w:val="berschrift3"/>
+      </w:pPr>
+      <w:bookmarkStart w:id="29" w:name="_Toc414284301"/>
+      <w:r>
+        <w:t>Regelmä</w:t>
+      </w:r>
+      <w:bookmarkEnd w:id="26"/>
+      <w:r>
+        <w:t>ssige Besprechungen</w:t>
+      </w:r>
       <w:bookmarkEnd w:id="29"/>
     </w:p>
     <w:p>
       <w:pPr>
         <w:pStyle w:val="berschrift3"/>
-      </w:pPr>
-      <w:bookmarkStart w:id="30" w:name="_Toc414283488"/>
-      <w:r>
-        <w:t>Regelmä</w:t>
-      </w:r>
-      <w:bookmarkEnd w:id="27"/>
-      <w:r>
-        <w:t>ssige Besprechungen</w:t>
-      </w:r>
-      <w:bookmarkEnd w:id="30"/>
-    </w:p>
-    <w:p>
-      <w:pPr>
-        <w:pStyle w:val="berschrift3"/>
-        <w:tabs>
-          <w:tab w:val="left" w:pos="709"/>
-        </w:tabs>
+        <w:numPr>
+          <w:ilvl w:val="0"/>
+          <w:numId w:val="0"/>
+        </w:numPr>
         <w:rPr>
           <w:b w:val="0"/>
           <w:bCs/>
@@ -14088,7 +14115,7 @@
           <w:sz w:val="20"/>
         </w:rPr>
       </w:pPr>
-      <w:bookmarkStart w:id="31" w:name="_Toc414283489"/>
+      <w:bookmarkStart w:id="30" w:name="_Toc414284302"/>
       <w:r>
         <w:rPr>
           <w:b w:val="0"/>
@@ -14098,7 +14125,7 @@
         </w:rPr>
         <w:t>Regelmässige Besprechungen sollen sicherstellen, dass Problemstellungen so rasch wie möglich gelöst und allfällige konzeptionelle Änderungen vorgenommen werden können.</w:t>
       </w:r>
-      <w:bookmarkEnd w:id="31"/>
+      <w:bookmarkEnd w:id="30"/>
     </w:p>
     <w:p>
       <w:pPr>
@@ -14124,14 +14151,14 @@
         <w:suppressAutoHyphens/>
         <w:ind w:left="709" w:hanging="709"/>
       </w:pPr>
-      <w:bookmarkStart w:id="32" w:name="_Toc414283490"/>
+      <w:bookmarkStart w:id="31" w:name="_Toc414284303"/>
       <w:r>
         <w:rPr>
           <w:rFonts w:ascii="Trebuchet MS" w:hAnsi="Trebuchet MS"/>
         </w:rPr>
         <w:t>Testen der Anwendung</w:t>
       </w:r>
-      <w:bookmarkEnd w:id="32"/>
+      <w:bookmarkEnd w:id="31"/>
     </w:p>
     <w:p>
       <w:pPr>
@@ -14147,16 +14174,16 @@
         <w:suppressAutoHyphens/>
         <w:ind w:left="709" w:hanging="709"/>
       </w:pPr>
-      <w:bookmarkStart w:id="33" w:name="_Toc15"/>
-      <w:bookmarkStart w:id="34" w:name="_Toc414283491"/>
+      <w:bookmarkStart w:id="32" w:name="_Toc15"/>
+      <w:bookmarkStart w:id="33" w:name="_Toc414284304"/>
+      <w:bookmarkEnd w:id="32"/>
+      <w:r>
+        <w:rPr>
+          <w:rFonts w:ascii="Trebuchet MS" w:hAnsi="Trebuchet MS"/>
+        </w:rPr>
+        <w:t>Testumgebung</w:t>
+      </w:r>
       <w:bookmarkEnd w:id="33"/>
-      <w:r>
-        <w:rPr>
-          <w:rFonts w:ascii="Trebuchet MS" w:hAnsi="Trebuchet MS"/>
-        </w:rPr>
-        <w:t>Testumgebung</w:t>
-      </w:r>
-      <w:bookmarkEnd w:id="34"/>
     </w:p>
     <w:p>
       <w:pPr>
@@ -14263,22 +14290,22 @@
         <w:suppressAutoHyphens/>
         <w:ind w:left="709" w:hanging="709"/>
       </w:pPr>
-      <w:bookmarkStart w:id="35" w:name="_Toc16"/>
-      <w:bookmarkStart w:id="36" w:name="_Toc414283492"/>
+      <w:bookmarkStart w:id="34" w:name="_Toc16"/>
+      <w:bookmarkStart w:id="35" w:name="_Toc414284305"/>
       <w:r>
         <w:rPr>
           <w:rFonts w:ascii="Trebuchet MS" w:hAnsi="Trebuchet MS"/>
         </w:rPr>
         <w:t>Test</w:t>
       </w:r>
+      <w:bookmarkEnd w:id="34"/>
+      <w:r>
+        <w:rPr>
+          <w:rFonts w:ascii="Trebuchet MS" w:hAnsi="Trebuchet MS"/>
+        </w:rPr>
+        <w:t>protokoll</w:t>
+      </w:r>
       <w:bookmarkEnd w:id="35"/>
-      <w:r>
-        <w:rPr>
-          <w:rFonts w:ascii="Trebuchet MS" w:hAnsi="Trebuchet MS"/>
-        </w:rPr>
-        <w:t>protokoll</w:t>
-      </w:r>
-      <w:bookmarkEnd w:id="36"/>
     </w:p>
     <w:p>
       <w:pPr>
@@ -14314,7 +14341,7 @@
       </w:tblGrid>
       <w:tr>
         <w:trPr>
-          <w:trHeight w:val="450"/>
+          <w:trHeight w:val="397"/>
         </w:trPr>
         <w:tc>
           <w:tcPr>
@@ -14371,7 +14398,7 @@
                 <w:b/>
                 <w:bCs/>
               </w:rPr>
-              <w:t>Beschreibung</w:t>
+              <w:t>Zweck des Tests</w:t>
             </w:r>
           </w:p>
         </w:tc>
@@ -14401,7 +14428,7 @@
                 <w:b/>
                 <w:bCs/>
               </w:rPr>
-              <w:t>Anwendungsfälle</w:t>
+              <w:t>Vorgehen</w:t>
             </w:r>
           </w:p>
         </w:tc>
@@ -14482,7 +14509,7 @@
               <w:pStyle w:val="TableContents"/>
             </w:pPr>
             <w:r>
-              <w:t>Export der Karten.</w:t>
+              <w:t>Export der Karten soll funktionieren</w:t>
             </w:r>
           </w:p>
         </w:tc>
@@ -14505,7 +14532,15 @@
               <w:pStyle w:val="TableContents"/>
             </w:pPr>
             <w:r>
-              <w:t>Neu hinzugefügte oder gelöschte Karten exportieren.</w:t>
+              <w:t>Karten exportieren:</w:t>
+            </w:r>
+          </w:p>
+          <w:p>
+            <w:pPr>
+              <w:pStyle w:val="TableContents"/>
+            </w:pPr>
+            <w:r>
+              <w:t>Datei – Export</w:t>
             </w:r>
           </w:p>
         </w:tc>
@@ -14528,7 +14563,7 @@
               <w:pStyle w:val="TableContents"/>
             </w:pPr>
             <w:r>
-              <w:t>ok</w:t>
+              <w:t>Export funktioniert</w:t>
             </w:r>
           </w:p>
         </w:tc>
@@ -14579,7 +14614,7 @@
               <w:pStyle w:val="TableContents"/>
             </w:pPr>
             <w:r>
-              <w:t>Import der Karten.</w:t>
+              <w:t>Import der Karten soll funktionieren</w:t>
             </w:r>
           </w:p>
         </w:tc>
@@ -14602,7 +14637,11 @@
               <w:pStyle w:val="TableContents"/>
             </w:pPr>
             <w:r>
-              <w:t>Die exportierten Karten importieren. Import Pfad ändern.</w:t>
+              <w:t>Karten importieren:</w:t>
+            </w:r>
+            <w:r>
+              <w:br/>
+              <w:t>Datei – Import</w:t>
             </w:r>
           </w:p>
         </w:tc>
@@ -14625,7 +14664,7 @@
               <w:pStyle w:val="TableContents"/>
             </w:pPr>
             <w:r>
-              <w:t>ok</w:t>
+              <w:t>Import funktioniert</w:t>
             </w:r>
           </w:p>
         </w:tc>
@@ -14676,7 +14715,10 @@
               <w:pStyle w:val="TableContents"/>
             </w:pPr>
             <w:r>
-              <w:t>Karte erstellen und speichern.</w:t>
+              <w:t>Karte erstellen und speichern</w:t>
+            </w:r>
+            <w:r>
+              <w:t xml:space="preserve"> soll funktionieren</w:t>
             </w:r>
           </w:p>
         </w:tc>
@@ -14773,7 +14815,7 @@
               <w:pStyle w:val="TableContents"/>
             </w:pPr>
             <w:r>
-              <w:t>Karte löschen.</w:t>
+              <w:t>Karte soll gelöscht werden können.</w:t>
             </w:r>
           </w:p>
         </w:tc>
@@ -14819,15 +14861,13 @@
               <w:pStyle w:val="TableContents"/>
             </w:pPr>
             <w:r>
-              <w:t xml:space="preserve">Lücken in der Kartennummer werden nicht </w:t>
-            </w:r>
-            <w:proofErr w:type="spellStart"/>
-            <w:r>
-              <w:t>gefüllt.Letzte</w:t>
-            </w:r>
-            <w:proofErr w:type="spellEnd"/>
-            <w:r>
-              <w:t xml:space="preserve"> Karte kann gelöscht werden </w:t>
+              <w:t>Lücken in der Kartennummer werden nicht gefüllt.</w:t>
+            </w:r>
+            <w:r>
+              <w:t xml:space="preserve"> </w:t>
+            </w:r>
+            <w:r>
+              <w:t xml:space="preserve">Letzte Karte kann gelöscht werden </w:t>
             </w:r>
           </w:p>
         </w:tc>
@@ -14878,7 +14918,13 @@
               <w:pStyle w:val="TableContents"/>
             </w:pPr>
             <w:r>
-              <w:t>In Einstellungen navigieren.</w:t>
+              <w:t xml:space="preserve">In </w:t>
+            </w:r>
+            <w:r>
+              <w:t>Karte verwalten</w:t>
+            </w:r>
+            <w:r>
+              <w:t xml:space="preserve"> navigieren.</w:t>
             </w:r>
           </w:p>
         </w:tc>
@@ -14924,7 +14970,7 @@
               <w:pStyle w:val="TableContents"/>
             </w:pPr>
             <w:r>
-              <w:t>ok</w:t>
+              <w:t>Funktioniert.</w:t>
             </w:r>
           </w:p>
         </w:tc>
@@ -14975,7 +15021,7 @@
               <w:pStyle w:val="TableContents"/>
             </w:pPr>
             <w:r>
-              <w:t>Fach auswählen und wechseln.</w:t>
+              <w:t>Fach soll ausgewählt und gewechselt werden können</w:t>
             </w:r>
           </w:p>
         </w:tc>
@@ -15072,7 +15118,7 @@
               <w:pStyle w:val="TableContents"/>
             </w:pPr>
             <w:r>
-              <w:t>Fragen richtige beantworten.</w:t>
+              <w:t>Fragen richtig beantworten.</w:t>
             </w:r>
           </w:p>
         </w:tc>
@@ -15095,7 +15141,13 @@
               <w:pStyle w:val="TableContents"/>
             </w:pPr>
             <w:r>
-              <w:t xml:space="preserve">Karte kommt ins nächste Fach(max. 7). </w:t>
+              <w:t>Karte kommt ins nächste Fach</w:t>
+            </w:r>
+            <w:r>
+              <w:br/>
+            </w:r>
+            <w:r>
+              <w:t xml:space="preserve">(max. 7). </w:t>
             </w:r>
           </w:p>
         </w:tc>
@@ -15118,7 +15170,7 @@
               <w:pStyle w:val="TableContents"/>
             </w:pPr>
             <w:r>
-              <w:t>Ok</w:t>
+              <w:t>Funktioniert</w:t>
             </w:r>
           </w:p>
         </w:tc>
@@ -15170,7 +15222,10 @@
               <w:pStyle w:val="TableContents"/>
             </w:pPr>
             <w:r>
-              <w:t>Fragen falsch beantworten.</w:t>
+              <w:t>Frage</w:t>
+            </w:r>
+            <w:r>
+              <w:t xml:space="preserve"> soll als falsch beantwortet werden können</w:t>
             </w:r>
           </w:p>
         </w:tc>
@@ -15193,6 +15248,14 @@
               <w:pStyle w:val="TableContents"/>
             </w:pPr>
             <w:r>
+              <w:t>Frage mit falsch beantworten</w:t>
+            </w:r>
+          </w:p>
+          <w:p>
+            <w:pPr>
+              <w:pStyle w:val="TableContents"/>
+            </w:pPr>
+            <w:r>
               <w:t>Karte kommt ins Fach 1</w:t>
             </w:r>
           </w:p>
@@ -15216,7 +15279,7 @@
               <w:pStyle w:val="TableContents"/>
             </w:pPr>
             <w:r>
-              <w:t>ok</w:t>
+              <w:t>Funktioniert</w:t>
             </w:r>
           </w:p>
         </w:tc>
@@ -15267,9 +15330,125 @@
               <w:pStyle w:val="TableContents"/>
             </w:pPr>
             <w:r>
+              <w:t>Reihenfolge der Karte soll geprüft werden</w:t>
+            </w:r>
+          </w:p>
+        </w:tc>
+        <w:tc>
+          <w:tcPr>
+            <w:tcW w:w="3113" w:type="dxa"/>
+            <w:tcBorders>
+              <w:top w:val="single" w:sz="4" w:space="0" w:color="000001"/>
+              <w:left w:val="single" w:sz="4" w:space="0" w:color="000001"/>
+              <w:bottom w:val="single" w:sz="4" w:space="0" w:color="000001"/>
+              <w:right w:val="single" w:sz="4" w:space="0" w:color="000001"/>
+            </w:tcBorders>
+            <w:shd w:val="clear" w:color="auto" w:fill="FFFFFF"/>
+            <w:tcMar>
+              <w:left w:w="75" w:type="dxa"/>
+            </w:tcMar>
+          </w:tcPr>
+          <w:p>
+            <w:pPr>
+              <w:pStyle w:val="TableContents"/>
+            </w:pPr>
+            <w:r>
               <w:t>Reihenfolge der Karte prüfen (Wahrscheinlichkeit)</w:t>
             </w:r>
           </w:p>
+          <w:p>
+            <w:pPr>
+              <w:pStyle w:val="TableContents"/>
+            </w:pPr>
+          </w:p>
+          <w:p>
+            <w:pPr>
+              <w:pStyle w:val="TableContents"/>
+            </w:pPr>
+            <w:r>
+              <w:t xml:space="preserve">Die </w:t>
+            </w:r>
+            <w:r>
+              <w:t>F</w:t>
+            </w:r>
+            <w:r>
+              <w:t>ragen die öfters falsch beantwortet wurden sollten eine höhere Wahrscheinlichkeit erhalten.</w:t>
+            </w:r>
+          </w:p>
+        </w:tc>
+        <w:tc>
+          <w:tcPr>
+            <w:tcW w:w="3218" w:type="dxa"/>
+            <w:tcBorders>
+              <w:top w:val="single" w:sz="4" w:space="0" w:color="000001"/>
+              <w:left w:val="single" w:sz="4" w:space="0" w:color="000001"/>
+              <w:bottom w:val="single" w:sz="4" w:space="0" w:color="000001"/>
+              <w:right w:val="single" w:sz="4" w:space="0" w:color="000001"/>
+            </w:tcBorders>
+            <w:shd w:val="clear" w:color="auto" w:fill="FFFFFF"/>
+            <w:tcMar>
+              <w:left w:w="75" w:type="dxa"/>
+            </w:tcMar>
+          </w:tcPr>
+          <w:p>
+            <w:pPr>
+              <w:pStyle w:val="TableContents"/>
+            </w:pPr>
+            <w:r>
+              <w:t>Funktioniert</w:t>
+            </w:r>
+          </w:p>
+        </w:tc>
+      </w:tr>
+      <w:tr>
+        <w:trPr>
+          <w:trHeight w:val="450"/>
+        </w:trPr>
+        <w:tc>
+          <w:tcPr>
+            <w:tcW w:w="846" w:type="dxa"/>
+            <w:tcBorders>
+              <w:top w:val="single" w:sz="4" w:space="0" w:color="000001"/>
+              <w:left w:val="single" w:sz="4" w:space="0" w:color="000001"/>
+              <w:bottom w:val="single" w:sz="4" w:space="0" w:color="000001"/>
+              <w:right w:val="single" w:sz="4" w:space="0" w:color="000001"/>
+            </w:tcBorders>
+            <w:shd w:val="clear" w:color="auto" w:fill="FFFFFF"/>
+            <w:tcMar>
+              <w:left w:w="75" w:type="dxa"/>
+            </w:tcMar>
+          </w:tcPr>
+          <w:p>
+            <w:pPr>
+              <w:pStyle w:val="TableContents"/>
+            </w:pPr>
+            <w:r>
+              <w:t>10</w:t>
+            </w:r>
+          </w:p>
+        </w:tc>
+        <w:tc>
+          <w:tcPr>
+            <w:tcW w:w="2611" w:type="dxa"/>
+            <w:tcBorders>
+              <w:top w:val="single" w:sz="4" w:space="0" w:color="000001"/>
+              <w:left w:val="single" w:sz="4" w:space="0" w:color="000001"/>
+              <w:bottom w:val="single" w:sz="4" w:space="0" w:color="000001"/>
+              <w:right w:val="single" w:sz="4" w:space="0" w:color="000001"/>
+            </w:tcBorders>
+            <w:shd w:val="clear" w:color="auto" w:fill="FFFFFF"/>
+            <w:tcMar>
+              <w:left w:w="75" w:type="dxa"/>
+            </w:tcMar>
+          </w:tcPr>
+          <w:p>
+            <w:pPr>
+              <w:pStyle w:val="TableContents"/>
+            </w:pPr>
+            <w:r>
+              <w:t>Anwendung soll ab einem USB-Stick ausgeführt werden können</w:t>
+            </w:r>
+          </w:p>
         </w:tc>
         <w:tc>
           <w:tcPr>
@@ -15289,9 +15468,27 @@
             <w:pPr>
               <w:pStyle w:val="TableContents"/>
             </w:pPr>
-            <w:r>
-              <w:t>Die fragen die öfters falsch beantwortet wurden sollten eine höhere Wahrscheinlichkeit erhalten.</w:t>
-            </w:r>
+            <w:proofErr w:type="spellStart"/>
+            <w:r>
+              <w:t>Jar</w:t>
+            </w:r>
+            <w:proofErr w:type="spellEnd"/>
+            <w:r>
+              <w:t xml:space="preserve">-File inkl. Ordner </w:t>
+            </w:r>
+            <w:proofErr w:type="spellStart"/>
+            <w:r>
+              <w:t>src</w:t>
+            </w:r>
+            <w:proofErr w:type="spellEnd"/>
+            <w:r>
+              <w:t xml:space="preserve"> und data.csv auf einen USB-Stick laden und Programm starten</w:t>
+            </w:r>
+          </w:p>
+          <w:p>
+            <w:pPr>
+              <w:pStyle w:val="TableContents"/>
+            </w:pPr>
           </w:p>
         </w:tc>
         <w:tc>
@@ -15313,14 +15510,14 @@
               <w:pStyle w:val="TableContents"/>
             </w:pPr>
             <w:r>
-              <w:t>ok</w:t>
-            </w:r>
-          </w:p>
-        </w:tc>
-      </w:tr>
-      <w:tr>
-        <w:trPr>
-          <w:trHeight w:val="450"/>
+              <w:t>Funktioniert</w:t>
+            </w:r>
+          </w:p>
+        </w:tc>
+      </w:tr>
+      <w:tr>
+        <w:trPr>
+          <w:trHeight w:val="670"/>
         </w:trPr>
         <w:tc>
           <w:tcPr>
@@ -15341,7 +15538,7 @@
               <w:pStyle w:val="TableContents"/>
             </w:pPr>
             <w:r>
-              <w:t>10</w:t>
+              <w:t>11</w:t>
             </w:r>
           </w:p>
         </w:tc>
@@ -15364,7 +15561,7 @@
               <w:pStyle w:val="TableContents"/>
             </w:pPr>
             <w:r>
-              <w:t>USB-Stick prüfen.</w:t>
+              <w:t>Sprache soll gewechselt werden können</w:t>
             </w:r>
           </w:p>
         </w:tc>
@@ -15387,8 +15584,16 @@
               <w:pStyle w:val="TableContents"/>
             </w:pPr>
             <w:r>
-              <w:t>Funktionen auf USB-Stick ausführbar.</w:t>
-            </w:r>
+              <w:t xml:space="preserve">Sprache im Menü </w:t>
+            </w:r>
+            <w:r>
+              <w:t>und auf den unterschiedlichen Fenstern prüfen</w:t>
+            </w:r>
+          </w:p>
+          <w:p>
+            <w:pPr>
+              <w:pStyle w:val="TableContents"/>
+            </w:pPr>
           </w:p>
         </w:tc>
         <w:tc>
@@ -15410,7 +15615,7 @@
               <w:pStyle w:val="TableContents"/>
             </w:pPr>
             <w:r>
-              <w:t>ok</w:t>
+              <w:t>Buttons (Richtig und Falsch) und Buttons in den Einstellungen werden nicht übersetzt</w:t>
             </w:r>
           </w:p>
         </w:tc>
@@ -15438,7 +15643,7 @@
               <w:pStyle w:val="TableContents"/>
             </w:pPr>
             <w:r>
-              <w:t>11</w:t>
+              <w:t>12</w:t>
             </w:r>
           </w:p>
         </w:tc>
@@ -15461,7 +15666,7 @@
               <w:pStyle w:val="TableContents"/>
             </w:pPr>
             <w:r>
-              <w:t>Sprache wechseln und Felder prüfen.</w:t>
+              <w:t>Änderungen speichern</w:t>
             </w:r>
           </w:p>
         </w:tc>
@@ -15484,7 +15689,28 @@
               <w:pStyle w:val="TableContents"/>
             </w:pPr>
             <w:r>
-              <w:t>Sprache im Menü übersetzt? Alle Felder in allen Sprachen?</w:t>
+              <w:t>Programm beenden und Frage mit JA beantworten</w:t>
+            </w:r>
+          </w:p>
+          <w:p>
+            <w:pPr>
+              <w:pStyle w:val="TableContents"/>
+            </w:pPr>
+          </w:p>
+          <w:p>
+            <w:pPr>
+              <w:pStyle w:val="TableContents"/>
+            </w:pPr>
+            <w:r>
+              <w:t xml:space="preserve">Karten werden ins interne </w:t>
+            </w:r>
+            <w:proofErr w:type="spellStart"/>
+            <w:r>
+              <w:t>csv</w:t>
+            </w:r>
+            <w:proofErr w:type="spellEnd"/>
+            <w:r>
+              <w:t xml:space="preserve"> gespeichert.</w:t>
             </w:r>
           </w:p>
         </w:tc>
@@ -15507,7 +15733,7 @@
               <w:pStyle w:val="TableContents"/>
             </w:pPr>
             <w:r>
-              <w:t>Buttons (Richtig und Falsch) und Buttons in den Einstellungen werden nicht übersetzt</w:t>
+              <w:t>Funktioniert</w:t>
             </w:r>
           </w:p>
         </w:tc>
@@ -15535,7 +15761,7 @@
               <w:pStyle w:val="TableContents"/>
             </w:pPr>
             <w:r>
-              <w:t>12</w:t>
+              <w:t>13</w:t>
             </w:r>
           </w:p>
         </w:tc>
@@ -15558,7 +15784,7 @@
               <w:pStyle w:val="TableContents"/>
             </w:pPr>
             <w:r>
-              <w:t>Spielstand speichern.</w:t>
+              <w:t>Änderungen nicht speichern</w:t>
             </w:r>
           </w:p>
         </w:tc>
@@ -15581,16 +15807,31 @@
               <w:pStyle w:val="TableContents"/>
             </w:pPr>
             <w:r>
-              <w:t xml:space="preserve">Programm beenden -&gt; Karten werden ins interne </w:t>
-            </w:r>
+              <w:t>Programm beenden und Frage mit NEIN beantworten</w:t>
+            </w:r>
+          </w:p>
+          <w:p>
+            <w:pPr>
+              <w:pStyle w:val="TableContents"/>
+            </w:pPr>
+          </w:p>
+          <w:p>
+            <w:pPr>
+              <w:pStyle w:val="TableContents"/>
+            </w:pPr>
             <w:proofErr w:type="spellStart"/>
             <w:r>
               <w:t>csv</w:t>
             </w:r>
             <w:proofErr w:type="spellEnd"/>
             <w:r>
-              <w:t xml:space="preserve"> gespeichert.</w:t>
-            </w:r>
+              <w:t>-File wird nicht verändert.</w:t>
+            </w:r>
+          </w:p>
+          <w:p>
+            <w:pPr>
+              <w:pStyle w:val="TableContents"/>
+            </w:pPr>
           </w:p>
         </w:tc>
         <w:tc>
@@ -15612,7 +15853,7 @@
               <w:pStyle w:val="TableContents"/>
             </w:pPr>
             <w:r>
-              <w:t>ok</w:t>
+              <w:t>Funktioniert</w:t>
             </w:r>
           </w:p>
         </w:tc>
@@ -15636,7 +15877,13 @@
         <w:pStyle w:val="Text"/>
       </w:pPr>
       <w:r>
-        <w:t>Stand: 14.02.2015</w:t>
+        <w:t>Stand: 14.0</w:t>
+      </w:r>
+      <w:r>
+        <w:t>3</w:t>
+      </w:r>
+      <w:r>
+        <w:t>.2015</w:t>
       </w:r>
     </w:p>
     <w:p>
@@ -15648,13 +15895,13 @@
       <w:pPr>
         <w:pStyle w:val="berschrift2"/>
       </w:pPr>
-      <w:bookmarkStart w:id="37" w:name="_Toc17"/>
-      <w:bookmarkStart w:id="38" w:name="_Toc414283493"/>
+      <w:bookmarkStart w:id="36" w:name="_Toc17"/>
+      <w:bookmarkStart w:id="37" w:name="_Toc414284306"/>
+      <w:bookmarkEnd w:id="36"/>
+      <w:r>
+        <w:t>Projekt-Tagebuch</w:t>
+      </w:r>
       <w:bookmarkEnd w:id="37"/>
-      <w:r>
-        <w:t>Projekt-Tagebuch</w:t>
-      </w:r>
-      <w:bookmarkEnd w:id="38"/>
     </w:p>
     <w:p>
       <w:pPr>
@@ -15899,6 +16146,7 @@
               <w:pStyle w:val="Absatz"/>
             </w:pPr>
             <w:r>
+              <w:lastRenderedPageBreak/>
               <w:t>01.02.2015</w:t>
             </w:r>
           </w:p>
@@ -15979,7 +16227,6 @@
               <w:pStyle w:val="Absatz"/>
             </w:pPr>
             <w:r>
-              <w:lastRenderedPageBreak/>
               <w:t>02.02.2015</w:t>
             </w:r>
           </w:p>
@@ -16617,25 +16864,25 @@
       <w:pPr>
         <w:pStyle w:val="berschrift2"/>
       </w:pPr>
-      <w:bookmarkStart w:id="39" w:name="_Toc18"/>
-      <w:bookmarkStart w:id="40" w:name="_Toc414283494"/>
+      <w:bookmarkStart w:id="38" w:name="_Toc18"/>
+      <w:bookmarkStart w:id="39" w:name="_Toc414284307"/>
+      <w:bookmarkEnd w:id="38"/>
+      <w:r>
+        <w:t>Fazit</w:t>
+      </w:r>
       <w:bookmarkEnd w:id="39"/>
-      <w:r>
-        <w:t>Fazit</w:t>
-      </w:r>
-      <w:bookmarkEnd w:id="40"/>
     </w:p>
     <w:p>
       <w:pPr>
         <w:pStyle w:val="berschrift3"/>
       </w:pPr>
-      <w:bookmarkStart w:id="41" w:name="_Toc19"/>
-      <w:bookmarkStart w:id="42" w:name="_Toc414283495"/>
+      <w:bookmarkStart w:id="40" w:name="_Toc19"/>
+      <w:bookmarkStart w:id="41" w:name="_Toc414284308"/>
+      <w:bookmarkEnd w:id="40"/>
+      <w:r>
+        <w:t>Ruel</w:t>
+      </w:r>
       <w:bookmarkEnd w:id="41"/>
-      <w:r>
-        <w:t>Ruel</w:t>
-      </w:r>
-      <w:bookmarkEnd w:id="42"/>
     </w:p>
     <w:p>
       <w:pPr>
@@ -16654,13 +16901,13 @@
       <w:pPr>
         <w:pStyle w:val="berschrift3"/>
       </w:pPr>
-      <w:bookmarkStart w:id="43" w:name="_Toc20"/>
-      <w:bookmarkStart w:id="44" w:name="_Toc414283496"/>
+      <w:bookmarkStart w:id="42" w:name="_Toc20"/>
+      <w:bookmarkStart w:id="43" w:name="_Toc414284309"/>
+      <w:bookmarkEnd w:id="42"/>
+      <w:r>
+        <w:t>Elias</w:t>
+      </w:r>
       <w:bookmarkEnd w:id="43"/>
-      <w:r>
-        <w:t>Elias</w:t>
-      </w:r>
-      <w:bookmarkEnd w:id="44"/>
     </w:p>
     <w:p>
       <w:pPr>
@@ -16797,14 +17044,14 @@
       <w:pPr>
         <w:pStyle w:val="berschrift3"/>
       </w:pPr>
-      <w:bookmarkStart w:id="45" w:name="_Toc21"/>
-      <w:bookmarkStart w:id="46" w:name="_Toc414283497"/>
-      <w:bookmarkEnd w:id="45"/>
+      <w:bookmarkStart w:id="44" w:name="_Toc21"/>
+      <w:bookmarkStart w:id="45" w:name="_Toc414284310"/>
+      <w:bookmarkEnd w:id="44"/>
       <w:r>
         <w:lastRenderedPageBreak/>
         <w:t>Daniel</w:t>
       </w:r>
-      <w:bookmarkEnd w:id="46"/>
+      <w:bookmarkEnd w:id="45"/>
     </w:p>
     <w:p>
       <w:pPr>
@@ -16818,41 +17065,41 @@
       <w:pPr>
         <w:pStyle w:val="Absatz"/>
       </w:pPr>
-      <w:bookmarkStart w:id="47" w:name="_Toc22"/>
-      <w:bookmarkStart w:id="48" w:name="_Toc23"/>
-      <w:bookmarkStart w:id="49" w:name="_Toc24"/>
-      <w:bookmarkStart w:id="50" w:name="_Toc25"/>
+      <w:bookmarkStart w:id="46" w:name="_Toc22"/>
+      <w:bookmarkStart w:id="47" w:name="_Toc23"/>
+      <w:bookmarkStart w:id="48" w:name="_Toc24"/>
+      <w:bookmarkStart w:id="49" w:name="_Toc25"/>
+      <w:bookmarkEnd w:id="46"/>
       <w:bookmarkEnd w:id="47"/>
       <w:bookmarkEnd w:id="48"/>
       <w:bookmarkEnd w:id="49"/>
-      <w:bookmarkEnd w:id="50"/>
     </w:p>
     <w:p>
       <w:pPr>
         <w:pStyle w:val="berschrift1"/>
       </w:pPr>
-      <w:bookmarkStart w:id="51" w:name="_Toc27"/>
-      <w:bookmarkStart w:id="52" w:name="_Toc28"/>
-      <w:bookmarkStart w:id="53" w:name="_Toc414283498"/>
+      <w:bookmarkStart w:id="50" w:name="_Toc27"/>
+      <w:bookmarkStart w:id="51" w:name="_Toc28"/>
+      <w:bookmarkStart w:id="52" w:name="_Toc414284311"/>
+      <w:bookmarkEnd w:id="50"/>
       <w:bookmarkEnd w:id="51"/>
-      <w:bookmarkEnd w:id="52"/>
       <w:r>
         <w:lastRenderedPageBreak/>
         <w:t>Literaturverzeichnis und Quellenangaben</w:t>
       </w:r>
-      <w:bookmarkEnd w:id="53"/>
+      <w:bookmarkEnd w:id="52"/>
     </w:p>
     <w:p>
       <w:pPr>
         <w:pStyle w:val="berschrift2"/>
       </w:pPr>
-      <w:bookmarkStart w:id="54" w:name="_Toc29"/>
-      <w:bookmarkStart w:id="55" w:name="_Toc414283499"/>
+      <w:bookmarkStart w:id="53" w:name="_Toc29"/>
+      <w:bookmarkStart w:id="54" w:name="_Toc414284312"/>
+      <w:bookmarkEnd w:id="53"/>
+      <w:r>
+        <w:t>Quellenangaben</w:t>
+      </w:r>
       <w:bookmarkEnd w:id="54"/>
-      <w:r>
-        <w:t>Quellenangaben</w:t>
-      </w:r>
-      <w:bookmarkEnd w:id="55"/>
     </w:p>
     <w:tbl>
       <w:tblPr>
@@ -16981,12 +17228,14 @@
             </w:tcMar>
           </w:tcPr>
           <w:p>
-            <w:r>
-              <w:t>http://www.</w:t>
-            </w:r>
-            <w:r>
-              <w:t>docs.oracle.com</w:t>
-            </w:r>
+            <w:hyperlink r:id="rId14" w:history="1">
+              <w:r>
+                <w:rPr>
+                  <w:rStyle w:val="Hyperlink"/>
+                </w:rPr>
+                <w:t>http://www.docs.oracle.com</w:t>
+              </w:r>
+            </w:hyperlink>
           </w:p>
         </w:tc>
       </w:tr>
@@ -17029,10 +17278,58 @@
             </w:tcMar>
           </w:tcPr>
           <w:p>
-            <w:r>
-              <w:t>http://openbook.rheinwerk-verlag.de/javainsel/</w:t>
-            </w:r>
-          </w:p>
+            <w:hyperlink r:id="rId15" w:history="1">
+              <w:r>
+                <w:rPr>
+                  <w:rStyle w:val="Hyperlink"/>
+                </w:rPr>
+                <w:t>http://openbook.rheinwerk-verlag.de/javainsel/</w:t>
+              </w:r>
+            </w:hyperlink>
+          </w:p>
+        </w:tc>
+      </w:tr>
+      <w:tr>
+        <w:trPr>
+          <w:trHeight w:val="250"/>
+        </w:trPr>
+        <w:tc>
+          <w:tcPr>
+            <w:tcW w:w="2327" w:type="dxa"/>
+            <w:tcBorders>
+              <w:top w:val="single" w:sz="4" w:space="0" w:color="000001"/>
+              <w:left w:val="single" w:sz="4" w:space="0" w:color="000001"/>
+              <w:bottom w:val="single" w:sz="4" w:space="0" w:color="000001"/>
+              <w:right w:val="single" w:sz="4" w:space="0" w:color="000001"/>
+            </w:tcBorders>
+            <w:shd w:val="clear" w:color="auto" w:fill="FFFFFF"/>
+            <w:tcMar>
+              <w:left w:w="75" w:type="dxa"/>
+            </w:tcMar>
+          </w:tcPr>
+          <w:p>
+            <w:pPr>
+              <w:rPr>
+                <w:lang w:val="de-CH"/>
+              </w:rPr>
+            </w:pPr>
+          </w:p>
+        </w:tc>
+        <w:tc>
+          <w:tcPr>
+            <w:tcW w:w="7490" w:type="dxa"/>
+            <w:tcBorders>
+              <w:top w:val="single" w:sz="4" w:space="0" w:color="000001"/>
+              <w:left w:val="single" w:sz="4" w:space="0" w:color="000001"/>
+              <w:bottom w:val="single" w:sz="4" w:space="0" w:color="000001"/>
+              <w:right w:val="single" w:sz="4" w:space="0" w:color="000001"/>
+            </w:tcBorders>
+            <w:shd w:val="clear" w:color="auto" w:fill="FFFFFF"/>
+            <w:tcMar>
+              <w:left w:w="75" w:type="dxa"/>
+            </w:tcMar>
+          </w:tcPr>
+          <w:p/>
         </w:tc>
       </w:tr>
     </w:tbl>
@@ -17040,13 +17337,13 @@
       <w:pPr>
         <w:pStyle w:val="berschrift2"/>
       </w:pPr>
-      <w:bookmarkStart w:id="56" w:name="_Toc30"/>
-      <w:bookmarkStart w:id="57" w:name="_Toc414283500"/>
+      <w:bookmarkStart w:id="55" w:name="_Toc30"/>
+      <w:bookmarkStart w:id="56" w:name="_Toc414284313"/>
+      <w:bookmarkEnd w:id="55"/>
+      <w:r>
+        <w:t>Literaturverzeichnis</w:t>
+      </w:r>
       <w:bookmarkEnd w:id="56"/>
-      <w:r>
-        <w:t>Literaturverzeichnis</w:t>
-      </w:r>
-      <w:bookmarkEnd w:id="57"/>
     </w:p>
     <w:tbl>
       <w:tblPr>
@@ -17176,34 +17473,15 @@
     </w:tbl>
     <w:p>
       <w:pPr>
-        <w:pStyle w:val="berschrift1"/>
-      </w:pPr>
-      <w:bookmarkStart w:id="58" w:name="_Toc414283501"/>
-      <w:r>
-        <w:lastRenderedPageBreak/>
-        <w:t>Anhang</w:t>
-      </w:r>
-      <w:bookmarkEnd w:id="58"/>
-    </w:p>
-    <w:p>
-      <w:pPr>
-        <w:pStyle w:val="berschrift2"/>
-      </w:pPr>
-      <w:bookmarkStart w:id="59" w:name="_Toc414283502"/>
-      <w:r>
-        <w:t>API des Projekts</w:t>
-      </w:r>
-      <w:bookmarkEnd w:id="59"/>
-    </w:p>
-    <w:p>
-      <w:pPr>
         <w:pStyle w:val="Absatz"/>
       </w:pPr>
+      <w:bookmarkStart w:id="57" w:name="_GoBack"/>
+      <w:bookmarkEnd w:id="57"/>
     </w:p>
     <w:sectPr>
-      <w:headerReference w:type="default" r:id="rId15"/>
-      <w:footerReference w:type="default" r:id="rId16"/>
-      <w:headerReference w:type="first" r:id="rId17"/>
+      <w:headerReference w:type="default" r:id="rId16"/>
+      <w:footerReference w:type="default" r:id="rId17"/>
+      <w:headerReference w:type="first" r:id="rId18"/>
       <w:pgSz w:w="11906" w:h="16838" w:code="9"/>
       <w:pgMar w:top="1276" w:right="707" w:bottom="1015" w:left="1520" w:header="851" w:footer="538" w:gutter="0"/>
       <w:pgBorders w:offsetFrom="page">
@@ -17314,7 +17592,7 @@
         <w:sz w:val="16"/>
         <w:szCs w:val="16"/>
       </w:rPr>
-      <w:t>16</w:t>
+      <w:t>20</w:t>
     </w:r>
     <w:r>
       <w:rPr>
@@ -17357,7 +17635,7 @@
         <w:sz w:val="16"/>
         <w:szCs w:val="16"/>
       </w:rPr>
-      <w:t>22</w:t>
+      <w:t>21</w:t>
     </w:r>
     <w:r>
       <w:rPr>
@@ -19470,7 +19748,7 @@
 </file>
 
 <file path=customXml/itemProps1.xml><?xml version="1.0" encoding="utf-8"?>
-<ds:datastoreItem xmlns:ds="http://schemas.openxmlformats.org/officeDocument/2006/customXml" ds:itemID="{E693CCD6-8CA4-40B5-9C10-A7E9930925AC}">
+<ds:datastoreItem xmlns:ds="http://schemas.openxmlformats.org/officeDocument/2006/customXml" ds:itemID="{CDB49CD5-8EFA-4995-A427-574F0C38C2B0}">
   <ds:schemaRefs>
     <ds:schemaRef ds:uri="http://schemas.openxmlformats.org/officeDocument/2006/bibliography"/>
   </ds:schemaRefs>

</xml_diff>